<commit_message>
Finish Lesson 2 and Lesson 3 for Udacity Intro to Descriptive Stats
</commit_message>
<xml_diff>
--- a/Stats/Udacity/DataAnalystNanoDegree/IntroToDescriptiveStats/Lesson2_VisualizingData.docx
+++ b/Stats/Udacity/DataAnalystNanoDegree/IntroToDescriptiveStats/Lesson2_VisualizingData.docx
@@ -57,7 +57,7 @@
         <w:rPr>
           <w:u w:val="single"/>
         </w:rPr>
-        <w:t>2</w:t>
+        <w:t>3</w:t>
       </w:r>
       <w:r>
         <w:rPr>
@@ -69,92 +69,487 @@
         <w:rPr>
           <w:u w:val="single"/>
         </w:rPr>
-        <w:t>Visualizing Data</w:t>
-      </w:r>
-    </w:p>
-    <w:p>
-      <w:pPr>
-        <w:pStyle w:val="ListBullet"/>
-      </w:pPr>
-      <w:r>
-        <w:rPr>
-          <w:b/>
-        </w:rPr>
-        <w:t>F</w:t>
-      </w:r>
-      <w:r>
-        <w:rPr>
-          <w:b/>
-        </w:rPr>
-        <w:t>requency</w:t>
-      </w:r>
-      <w:r>
-        <w:t xml:space="preserve"> = # of </w:t>
-      </w:r>
-      <w:r>
-        <w:t xml:space="preserve">times a certain outcome occurs. </w:t>
-      </w:r>
-    </w:p>
-    <w:p>
-      <w:pPr>
-        <w:pStyle w:val="ListBullet"/>
-      </w:pPr>
-      <w:r>
-        <w:rPr>
-          <w:b/>
-        </w:rPr>
-        <w:t>Proportion</w:t>
-      </w:r>
-      <w:r>
-        <w:t xml:space="preserve"> = the</w:t>
-      </w:r>
-      <w:r>
-        <w:t xml:space="preserve"> fraction o</w:t>
-      </w:r>
-      <w:r>
-        <w:t>f counts over a total sample (</w:t>
-      </w:r>
-      <w:r>
-        <w:t xml:space="preserve">turned into a </w:t>
-      </w:r>
-      <w:r>
-        <w:t xml:space="preserve">% </w:t>
-      </w:r>
-      <w:r>
-        <w:t xml:space="preserve">by multiplying </w:t>
-      </w:r>
-      <w:r>
-        <w:t>by 100)</w:t>
-      </w:r>
-      <w:r>
-        <w:t xml:space="preserve"> </w:t>
-      </w:r>
-    </w:p>
-    <w:p>
-      <w:pPr>
-        <w:pStyle w:val="ListBullet"/>
-      </w:pPr>
-      <w:r>
-        <w:rPr>
-          <w:b/>
-        </w:rPr>
-        <w:t xml:space="preserve">Histograms </w:t>
-      </w:r>
-      <w:r>
-        <w:t xml:space="preserve">= </w:t>
-      </w:r>
+        <w:t xml:space="preserve">Central </w:t>
+      </w:r>
+      <w:proofErr w:type="spellStart"/>
+      <w:r>
+        <w:rPr>
+          <w:u w:val="single"/>
+        </w:rPr>
+        <w:t>Tendancy</w:t>
+      </w:r>
+      <w:proofErr w:type="spellEnd"/>
+    </w:p>
+    <w:p>
+      <w:pPr>
+        <w:pStyle w:val="ListBullet"/>
+      </w:pPr>
       <w:bookmarkStart w:id="0" w:name="_GoBack"/>
       <w:bookmarkEnd w:id="0"/>
       <w:r>
-        <w:t xml:space="preserve">a graphical representation of the distribution of data, discrete intervals (bins) are decided upon to form widths for our boxes. 8 Visualizing Data R Adjusting the bin size of a histogram will compact (or spread out) the distribution. Figure 2.1: histogram of data set with bin size 1 Figure 2.2: histogram of data set with bin size 2 Figure 2.3: histogram of data set with bin size 5 2.2.1 Skewed Distribution Definition 2.4 — Positive Skew. A positive skew is when outliers are present along the right most end of the distribution Definition 2.5 — Negative Skew. A negative skew is when outliers are present along the left most end of the distribution 2.2 Histograms 9 Figure 2.4: positive skew Figure 2.5: negative skew 10 Visualizing Data 2.3 Practice Problems Problem 2.1 Kathleen counts the number of petals on all the flowers in her garden, create a histogram and describe the distribution of flower petals on Kathleen’s flowers. Use a bin size of 2. 15 16 17 16 21 22 15 16 15 17 16 22 14 13 14 14 15 15 14 15 16 10 19 15 15 22 24 25 15 16 Table 2.1: </w:t>
-      </w:r>
-      <w:proofErr w:type="spellStart"/>
-      <w:r>
-        <w:t>Kathleens</w:t>
-      </w:r>
-      <w:proofErr w:type="spellEnd"/>
-      <w:r>
-        <w:t xml:space="preserve"> petal counts Problem 2.2 What number of petals seems most prominent in Kathleen’s garden? What happens if we change the bin size to 5? Problem 2.3 What does the skew in Kathleen’s flower petal distribution seem to indicate?</w:t>
+        <w:rPr>
+          <w:b/>
+        </w:rPr>
+        <w:t>Frequency</w:t>
+      </w:r>
+      <w:r>
+        <w:t xml:space="preserve"> = # of times a certain outcome occurs. </w:t>
+      </w:r>
+    </w:p>
+    <w:p>
+      <w:pPr>
+        <w:pStyle w:val="ListBullet"/>
+      </w:pPr>
+      <w:r>
+        <w:rPr>
+          <w:b/>
+        </w:rPr>
+        <w:t>Proportion</w:t>
+      </w:r>
+      <w:r>
+        <w:rPr>
+          <w:b/>
+        </w:rPr>
+        <w:t xml:space="preserve"> (RELATIVE frequency)</w:t>
+      </w:r>
+      <w:r>
+        <w:t xml:space="preserve"> = the fraction of counts over a total sample (turned into a % by multiplying by 100) </w:t>
+      </w:r>
+    </w:p>
+    <w:p>
+      <w:pPr>
+        <w:pStyle w:val="ListBullet"/>
+        <w:tabs>
+          <w:tab w:val="clear" w:pos="360"/>
+          <w:tab w:val="num" w:pos="720"/>
+        </w:tabs>
+        <w:ind w:left="720"/>
+      </w:pPr>
+      <w:r>
+        <w:t xml:space="preserve">Are </w:t>
+      </w:r>
+      <w:r>
+        <w:t>always between 0 and 1 (0% and 100%)</w:t>
+      </w:r>
+    </w:p>
+    <w:p>
+      <w:pPr>
+        <w:pStyle w:val="ListBullet"/>
+      </w:pPr>
+      <w:r>
+        <w:rPr>
+          <w:b/>
+        </w:rPr>
+        <w:t xml:space="preserve">Histograms </w:t>
+      </w:r>
+      <w:r>
+        <w:t>= a graphical representat</w:t>
+      </w:r>
+      <w:r>
+        <w:t>ion of the distribution of data where</w:t>
+      </w:r>
+      <w:r>
+        <w:t xml:space="preserve"> discrete intervals (</w:t>
+      </w:r>
+      <w:r>
+        <w:rPr>
+          <w:b/>
+        </w:rPr>
+        <w:t>bins</w:t>
+      </w:r>
+      <w:r>
+        <w:t xml:space="preserve">) are decided upon to form widths for </w:t>
+      </w:r>
+      <w:r>
+        <w:t xml:space="preserve">the </w:t>
+      </w:r>
+      <w:r>
+        <w:t xml:space="preserve">boxes. </w:t>
+      </w:r>
+    </w:p>
+    <w:p>
+      <w:pPr>
+        <w:pStyle w:val="ListBullet"/>
+        <w:tabs>
+          <w:tab w:val="clear" w:pos="360"/>
+          <w:tab w:val="num" w:pos="720"/>
+        </w:tabs>
+        <w:ind w:left="720"/>
+      </w:pPr>
+      <w:r>
+        <w:t xml:space="preserve">Bin size is also a part of the frequency table </w:t>
+      </w:r>
+      <w:r>
+        <w:sym w:font="Wingdings" w:char="F0E0"/>
+      </w:r>
+      <w:r>
+        <w:t xml:space="preserve"> helps determine how many rows (bins of 5, ins of 10, 1 row per record, etc.)</w:t>
+      </w:r>
+    </w:p>
+    <w:p>
+      <w:pPr>
+        <w:pStyle w:val="ListBullet"/>
+      </w:pPr>
+      <w:r>
+        <w:rPr>
+          <w:b/>
+        </w:rPr>
+        <w:t>Positive Skew</w:t>
+      </w:r>
+      <w:r>
+        <w:t xml:space="preserve"> = </w:t>
+      </w:r>
+      <w:r>
+        <w:t>outli</w:t>
+      </w:r>
+      <w:r>
+        <w:t>ers are present along the right-</w:t>
+      </w:r>
+      <w:r>
+        <w:t xml:space="preserve">most end </w:t>
+      </w:r>
+      <w:r>
+        <w:t xml:space="preserve">(tail) </w:t>
+      </w:r>
+      <w:r>
+        <w:t xml:space="preserve">of the distribution </w:t>
+      </w:r>
+    </w:p>
+    <w:p>
+      <w:pPr>
+        <w:pStyle w:val="ListBullet"/>
+      </w:pPr>
+      <w:r>
+        <w:rPr>
+          <w:b/>
+        </w:rPr>
+        <w:t>Negative Skew</w:t>
+      </w:r>
+      <w:r>
+        <w:t xml:space="preserve"> = </w:t>
+      </w:r>
+      <w:r>
+        <w:t>outl</w:t>
+      </w:r>
+      <w:r>
+        <w:t>iers are present along the left-</w:t>
+      </w:r>
+      <w:r>
+        <w:t xml:space="preserve">most end </w:t>
+      </w:r>
+      <w:r>
+        <w:t xml:space="preserve">(tail) </w:t>
+      </w:r>
+      <w:r>
+        <w:t xml:space="preserve">of the distribution </w:t>
+      </w:r>
+    </w:p>
+    <w:p>
+      <w:pPr>
+        <w:pStyle w:val="ListBullet"/>
+        <w:numPr>
+          <w:ilvl w:val="0"/>
+          <w:numId w:val="0"/>
+        </w:numPr>
+        <w:ind w:left="360"/>
+      </w:pPr>
+    </w:p>
+    <w:p>
+      <w:pPr>
+        <w:pStyle w:val="ListBullet"/>
+      </w:pPr>
+      <w:r>
+        <w:t xml:space="preserve">Kathleen counts the </w:t>
+      </w:r>
+      <w:r>
+        <w:t>#</w:t>
+      </w:r>
+      <w:r>
+        <w:t xml:space="preserve"> of petals on</w:t>
+      </w:r>
+      <w:r>
+        <w:t xml:space="preserve"> all the flowers in her garden</w:t>
+      </w:r>
+    </w:p>
+    <w:p>
+      <w:pPr>
+        <w:pStyle w:val="ListParagraph"/>
+      </w:pPr>
+      <w:r>
+        <w:rPr>
+          <w:noProof/>
+        </w:rPr>
+        <w:drawing>
+          <wp:inline distT="0" distB="0" distL="0" distR="0" wp14:anchorId="4ED83D4C" wp14:editId="73BA7EF5">
+            <wp:extent cx="5943600" cy="647700"/>
+            <wp:effectExtent l="0" t="0" r="0" b="0"/>
+            <wp:docPr id="1" name="Picture 1"/>
+            <wp:cNvGraphicFramePr>
+              <a:graphicFrameLocks xmlns:a="http://schemas.openxmlformats.org/drawingml/2006/main" noChangeAspect="1"/>
+            </wp:cNvGraphicFramePr>
+            <a:graphic xmlns:a="http://schemas.openxmlformats.org/drawingml/2006/main">
+              <a:graphicData uri="http://schemas.openxmlformats.org/drawingml/2006/picture">
+                <pic:pic xmlns:pic="http://schemas.openxmlformats.org/drawingml/2006/picture">
+                  <pic:nvPicPr>
+                    <pic:cNvPr id="1" name=""/>
+                    <pic:cNvPicPr/>
+                  </pic:nvPicPr>
+                  <pic:blipFill>
+                    <a:blip r:embed="rId5"/>
+                    <a:stretch>
+                      <a:fillRect/>
+                    </a:stretch>
+                  </pic:blipFill>
+                  <pic:spPr>
+                    <a:xfrm>
+                      <a:off x="0" y="0"/>
+                      <a:ext cx="5943600" cy="647700"/>
+                    </a:xfrm>
+                    <a:prstGeom prst="rect">
+                      <a:avLst/>
+                    </a:prstGeom>
+                  </pic:spPr>
+                </pic:pic>
+              </a:graphicData>
+            </a:graphic>
+          </wp:inline>
+        </w:drawing>
+      </w:r>
+    </w:p>
+    <w:p>
+      <w:pPr>
+        <w:pStyle w:val="ListParagraph"/>
+      </w:pPr>
+      <w:r>
+        <w:rPr>
+          <w:noProof/>
+        </w:rPr>
+        <w:drawing>
+          <wp:inline distT="0" distB="0" distL="0" distR="0" wp14:anchorId="7438114B" wp14:editId="582B721C">
+            <wp:extent cx="4015377" cy="2962275"/>
+            <wp:effectExtent l="0" t="0" r="4445" b="0"/>
+            <wp:docPr id="2" name="Picture 2"/>
+            <wp:cNvGraphicFramePr>
+              <a:graphicFrameLocks xmlns:a="http://schemas.openxmlformats.org/drawingml/2006/main" noChangeAspect="1"/>
+            </wp:cNvGraphicFramePr>
+            <a:graphic xmlns:a="http://schemas.openxmlformats.org/drawingml/2006/main">
+              <a:graphicData uri="http://schemas.openxmlformats.org/drawingml/2006/picture">
+                <pic:pic xmlns:pic="http://schemas.openxmlformats.org/drawingml/2006/picture">
+                  <pic:nvPicPr>
+                    <pic:cNvPr id="1" name=""/>
+                    <pic:cNvPicPr/>
+                  </pic:nvPicPr>
+                  <pic:blipFill>
+                    <a:blip r:embed="rId6"/>
+                    <a:stretch>
+                      <a:fillRect/>
+                    </a:stretch>
+                  </pic:blipFill>
+                  <pic:spPr>
+                    <a:xfrm>
+                      <a:off x="0" y="0"/>
+                      <a:ext cx="4021445" cy="2966752"/>
+                    </a:xfrm>
+                    <a:prstGeom prst="rect">
+                      <a:avLst/>
+                    </a:prstGeom>
+                  </pic:spPr>
+                </pic:pic>
+              </a:graphicData>
+            </a:graphic>
+          </wp:inline>
+        </w:drawing>
+      </w:r>
+    </w:p>
+    <w:p>
+      <w:pPr>
+        <w:pStyle w:val="ListBullet"/>
+      </w:pPr>
+      <w:r>
+        <w:t>13-15</w:t>
+      </w:r>
+      <w:r>
+        <w:t xml:space="preserve"> petals seems most </w:t>
+      </w:r>
+      <w:r>
+        <w:t xml:space="preserve">prominent in Kathleen’s garden. </w:t>
+      </w:r>
+      <w:r>
+        <w:t xml:space="preserve">What happens </w:t>
+      </w:r>
+    </w:p>
+    <w:p>
+      <w:pPr>
+        <w:pStyle w:val="ListBullet"/>
+      </w:pPr>
+      <w:r>
+        <w:t>if we change the bin size to 5 (too large bins = harder to see distribution</w:t>
+      </w:r>
+      <w:r>
+        <w:t xml:space="preserve"> </w:t>
+      </w:r>
+      <w:r>
+        <w:sym w:font="Wingdings" w:char="F0E0"/>
+      </w:r>
+      <w:r>
+        <w:t xml:space="preserve"> sometimes sacrifice detail for convenience)</w:t>
+      </w:r>
+    </w:p>
+    <w:p>
+      <w:pPr>
+        <w:pStyle w:val="ListBullet"/>
+      </w:pPr>
+      <w:r>
+        <w:rPr>
+          <w:noProof/>
+        </w:rPr>
+        <w:lastRenderedPageBreak/>
+        <w:drawing>
+          <wp:inline distT="0" distB="0" distL="0" distR="0" wp14:anchorId="48C20686" wp14:editId="53F6DB51">
+            <wp:extent cx="3937928" cy="3057525"/>
+            <wp:effectExtent l="0" t="0" r="5715" b="0"/>
+            <wp:docPr id="3" name="Picture 3"/>
+            <wp:cNvGraphicFramePr>
+              <a:graphicFrameLocks xmlns:a="http://schemas.openxmlformats.org/drawingml/2006/main" noChangeAspect="1"/>
+            </wp:cNvGraphicFramePr>
+            <a:graphic xmlns:a="http://schemas.openxmlformats.org/drawingml/2006/main">
+              <a:graphicData uri="http://schemas.openxmlformats.org/drawingml/2006/picture">
+                <pic:pic xmlns:pic="http://schemas.openxmlformats.org/drawingml/2006/picture">
+                  <pic:nvPicPr>
+                    <pic:cNvPr id="1" name=""/>
+                    <pic:cNvPicPr/>
+                  </pic:nvPicPr>
+                  <pic:blipFill>
+                    <a:blip r:embed="rId7"/>
+                    <a:stretch>
+                      <a:fillRect/>
+                    </a:stretch>
+                  </pic:blipFill>
+                  <pic:spPr>
+                    <a:xfrm>
+                      <a:off x="0" y="0"/>
+                      <a:ext cx="3941839" cy="3060562"/>
+                    </a:xfrm>
+                    <a:prstGeom prst="rect">
+                      <a:avLst/>
+                    </a:prstGeom>
+                  </pic:spPr>
+                </pic:pic>
+              </a:graphicData>
+            </a:graphic>
+          </wp:inline>
+        </w:drawing>
+      </w:r>
+    </w:p>
+    <w:p>
+      <w:pPr>
+        <w:pStyle w:val="ListBullet"/>
+      </w:pPr>
+      <w:r>
+        <w:t>T</w:t>
+      </w:r>
+      <w:r>
+        <w:t>he</w:t>
+      </w:r>
+      <w:r>
+        <w:t xml:space="preserve"> right</w:t>
+      </w:r>
+      <w:r>
+        <w:t xml:space="preserve"> skew in Kathleen’s flower peta</w:t>
+      </w:r>
+      <w:r>
+        <w:t>l distribution seem to indicate she has more shorter flowers, with few very tall flowers</w:t>
+      </w:r>
+      <w:r>
+        <w:t xml:space="preserve"> </w:t>
+      </w:r>
+    </w:p>
+    <w:p>
+      <w:pPr>
+        <w:pStyle w:val="ListBullet"/>
+        <w:numPr>
+          <w:ilvl w:val="0"/>
+          <w:numId w:val="0"/>
+        </w:numPr>
+        <w:ind w:left="360" w:hanging="360"/>
+      </w:pPr>
+    </w:p>
+    <w:p>
+      <w:pPr>
+        <w:pStyle w:val="ListBullet"/>
+      </w:pPr>
+      <w:r>
+        <w:rPr>
+          <w:noProof/>
+        </w:rPr>
+        <w:drawing>
+          <wp:inline distT="0" distB="0" distL="0" distR="0" wp14:anchorId="4F0EBD97" wp14:editId="03D122E2">
+            <wp:extent cx="5705514" cy="2967355"/>
+            <wp:effectExtent l="0" t="0" r="9525" b="4445"/>
+            <wp:docPr id="4" name="Picture 4"/>
+            <wp:cNvGraphicFramePr>
+              <a:graphicFrameLocks xmlns:a="http://schemas.openxmlformats.org/drawingml/2006/main" noChangeAspect="1"/>
+            </wp:cNvGraphicFramePr>
+            <a:graphic xmlns:a="http://schemas.openxmlformats.org/drawingml/2006/main">
+              <a:graphicData uri="http://schemas.openxmlformats.org/drawingml/2006/picture">
+                <pic:pic xmlns:pic="http://schemas.openxmlformats.org/drawingml/2006/picture">
+                  <pic:nvPicPr>
+                    <pic:cNvPr id="1" name=""/>
+                    <pic:cNvPicPr/>
+                  </pic:nvPicPr>
+                  <pic:blipFill>
+                    <a:blip r:embed="rId8"/>
+                    <a:stretch>
+                      <a:fillRect/>
+                    </a:stretch>
+                  </pic:blipFill>
+                  <pic:spPr>
+                    <a:xfrm>
+                      <a:off x="0" y="0"/>
+                      <a:ext cx="5707698" cy="2968491"/>
+                    </a:xfrm>
+                    <a:prstGeom prst="rect">
+                      <a:avLst/>
+                    </a:prstGeom>
+                  </pic:spPr>
+                </pic:pic>
+              </a:graphicData>
+            </a:graphic>
+          </wp:inline>
+        </w:drawing>
+      </w:r>
+    </w:p>
+    <w:p>
+      <w:pPr>
+        <w:pStyle w:val="ListParagraph"/>
+      </w:pPr>
+    </w:p>
+    <w:p>
+      <w:pPr>
+        <w:pStyle w:val="ListBullet"/>
+      </w:pPr>
+      <w:r>
+        <w:t>If we have data from 15-105, if we have a bin size of 10, we end up with (105-15)/10 = 90/10 = 9 bins</w:t>
+      </w:r>
+    </w:p>
+    <w:p>
+      <w:pPr>
+        <w:pStyle w:val="ListBullet"/>
+      </w:pPr>
+      <w:r>
+        <w:t xml:space="preserve">W/ a frequency table, we have exact counts </w:t>
+      </w:r>
+      <w:r>
+        <w:t xml:space="preserve">(better to calculate n) </w:t>
+      </w:r>
+      <w:r>
+        <w:t>so we can always create a histogram</w:t>
+      </w:r>
+      <w:r>
+        <w:t xml:space="preserve"> (better for analyzing distribution)</w:t>
+      </w:r>
+      <w:r>
+        <w:t>, but this is not vice versa</w:t>
       </w:r>
     </w:p>
     <w:sectPr>

</xml_diff>